<commit_message>
Links de editar. Implantado no cadastro de recurtadores e instituiçoes
</commit_message>
<xml_diff>
--- a/Avaliacao3/web/Requisitos/Requisitos.docx
+++ b/Avaliacao3/web/Requisitos/Requisitos.docx
@@ -1,21 +1,30 @@
 
 <file path=word/document.xml><?xml version="1.0" encoding="utf-8"?>
-<w:document xmlns:wpc="http://schemas.microsoft.com/office/word/2010/wordprocessingCanvas" xmlns:mc="http://schemas.openxmlformats.org/markup-compatibility/2006" xmlns:o="urn:schemas-microsoft-com:office:office" xmlns:r="http://schemas.openxmlformats.org/officeDocument/2006/relationships" xmlns:m="http://schemas.openxmlformats.org/officeDocument/2006/math" xmlns:v="urn:schemas-microsoft-com:vml" xmlns:wp14="http://schemas.microsoft.com/office/word/2010/wordprocessingDrawing" xmlns:wp="http://schemas.openxmlformats.org/drawingml/2006/wordprocessingDrawing" xmlns:w10="urn:schemas-microsoft-com:office:word" xmlns:w="http://schemas.openxmlformats.org/wordprocessingml/2006/main" xmlns:w14="http://schemas.microsoft.com/office/word/2010/wordml" xmlns:w15="http://schemas.microsoft.com/office/word/2012/wordml" xmlns:wpg="http://schemas.microsoft.com/office/word/2010/wordprocessingGroup" xmlns:wpi="http://schemas.microsoft.com/office/word/2010/wordprocessingInk" xmlns:wne="http://schemas.microsoft.com/office/word/2006/wordml" xmlns:wps="http://schemas.microsoft.com/office/word/2010/wordprocessingShape" mc:Ignorable="w14 w15 wp14">
+<w:document xmlns:o="urn:schemas-microsoft-com:office:office" xmlns:r="http://schemas.openxmlformats.org/officeDocument/2006/relationships" xmlns:v="urn:schemas-microsoft-com:vml" xmlns:w="http://schemas.openxmlformats.org/wordprocessingml/2006/main" xmlns:w10="urn:schemas-microsoft-com:office:word" xmlns:wp="http://schemas.openxmlformats.org/drawingml/2006/wordprocessingDrawing" xmlns:wps="http://schemas.microsoft.com/office/word/2010/wordprocessingShape" xmlns:wpg="http://schemas.microsoft.com/office/word/2010/wordprocessingGroup" xmlns:mc="http://schemas.openxmlformats.org/markup-compatibility/2006" xmlns:wp14="http://schemas.microsoft.com/office/word/2010/wordprocessingDrawing" xmlns:w14="http://schemas.microsoft.com/office/word/2010/wordml" mc:Ignorable="w14 wp14">
   <w:body>
     <w:p>
       <w:pPr>
         <w:pStyle w:val="Standard"/>
-      </w:pPr>
-    </w:p>
-    <w:p>
-      <w:pPr>
-        <w:pStyle w:val="Standard"/>
-      </w:pPr>
+        <w:rPr/>
+      </w:pPr>
+      <w:r>
+        <w:rPr/>
+      </w:r>
+    </w:p>
+    <w:p>
+      <w:pPr>
+        <w:pStyle w:val="Standard"/>
+        <w:rPr/>
+      </w:pPr>
+      <w:r>
+        <w:rPr/>
+      </w:r>
     </w:p>
     <w:p>
       <w:pPr>
         <w:pStyle w:val="Standard"/>
         <w:ind w:firstLine="709"/>
+        <w:rPr/>
       </w:pPr>
       <w:r>
         <w:rPr>
@@ -26,24 +35,34 @@
         <w:t>Objetivo:</w:t>
       </w:r>
       <w:r>
+        <w:rPr/>
         <w:t xml:space="preserve"> Desenvolver um sistema para receber currículos.</w:t>
       </w:r>
     </w:p>
     <w:p>
       <w:pPr>
         <w:pStyle w:val="Standard"/>
-      </w:pPr>
-    </w:p>
-    <w:p>
-      <w:pPr>
-        <w:pStyle w:val="Standard"/>
-      </w:pPr>
+        <w:rPr/>
+      </w:pPr>
+      <w:r>
+        <w:rPr/>
+      </w:r>
+    </w:p>
+    <w:p>
+      <w:pPr>
+        <w:pStyle w:val="Standard"/>
+        <w:rPr/>
+      </w:pPr>
+      <w:r>
+        <w:rPr/>
+      </w:r>
     </w:p>
     <w:p>
       <w:pPr>
         <w:pStyle w:val="Standard"/>
         <w:jc w:val="center"/>
         <w:rPr>
+          <w:b/>
           <w:b/>
           <w:bCs/>
         </w:rPr>
@@ -60,7 +79,11 @@
       <w:pPr>
         <w:pStyle w:val="Standard"/>
         <w:jc w:val="center"/>
-      </w:pPr>
+        <w:rPr/>
+      </w:pPr>
+      <w:r>
+        <w:rPr/>
+      </w:r>
     </w:p>
     <w:p>
       <w:pPr>
@@ -69,10 +92,12 @@
           <w:ilvl w:val="0"/>
           <w:numId w:val="1"/>
         </w:numPr>
-        <w:spacing w:after="160" w:line="256" w:lineRule="auto"/>
-        <w:jc w:val="both"/>
-      </w:pPr>
-      <w:r>
+        <w:spacing w:lineRule="auto" w:line="254" w:before="0" w:after="160"/>
+        <w:jc w:val="both"/>
+        <w:rPr/>
+      </w:pPr>
+      <w:r>
+        <w:rPr/>
         <w:t>Deverá exibir as vagas em aberta ao entrar na página, contendo como informações, os requisitos, o salário, a cidade da vaga e uma breve descrição sobre a mesma;</w:t>
       </w:r>
     </w:p>
@@ -83,14 +108,13 @@
           <w:ilvl w:val="0"/>
           <w:numId w:val="1"/>
         </w:numPr>
-        <w:spacing w:after="160" w:line="256" w:lineRule="auto"/>
-        <w:jc w:val="both"/>
-      </w:pPr>
-      <w:r>
-        <w:t>Deverá conter uma pá</w:t>
-      </w:r>
-      <w:r>
-        <w:t>gina para cadastro de login, informando informações básicas como: Nome, CPF, E-mail, Data de Nascimento, Senha para acesso ao seu currículo;</w:t>
+        <w:spacing w:lineRule="auto" w:line="254" w:before="0" w:after="160"/>
+        <w:jc w:val="both"/>
+        <w:rPr/>
+      </w:pPr>
+      <w:r>
+        <w:rPr/>
+        <w:t>Deverá conter uma página para cadastro de login, informando informações básicas como: Nome, CPF, E-mail, Data de Nascimento, Senha para acesso ao seu currículo;</w:t>
       </w:r>
     </w:p>
     <w:p>
@@ -100,10 +124,12 @@
           <w:ilvl w:val="0"/>
           <w:numId w:val="1"/>
         </w:numPr>
-        <w:spacing w:after="160" w:line="256" w:lineRule="auto"/>
-        <w:jc w:val="both"/>
-      </w:pPr>
-      <w:r>
+        <w:spacing w:lineRule="auto" w:line="254" w:before="0" w:after="160"/>
+        <w:jc w:val="both"/>
+        <w:rPr/>
+      </w:pPr>
+      <w:r>
+        <w:rPr/>
         <w:t>Poderá, o candidato, após fazer login, se candidatar as vagas;</w:t>
       </w:r>
     </w:p>
@@ -114,14 +140,13 @@
           <w:ilvl w:val="0"/>
           <w:numId w:val="1"/>
         </w:numPr>
-        <w:spacing w:after="160" w:line="256" w:lineRule="auto"/>
-        <w:jc w:val="both"/>
-      </w:pPr>
-      <w:r>
-        <w:t>Poderá, o candidato, após fazer login, editar inform</w:t>
-      </w:r>
-      <w:r>
-        <w:t>ações sobre o seu currículo, onde deverá informar Experiências Profissionais já vividas, sua formação acadêmica e dados básicos de residência;</w:t>
+        <w:spacing w:lineRule="auto" w:line="254" w:before="0" w:after="160"/>
+        <w:jc w:val="both"/>
+        <w:rPr/>
+      </w:pPr>
+      <w:r>
+        <w:rPr/>
+        <w:t>Poderá, o candidato, após fazer login, editar informações sobre o seu currículo, onde deverá informar Experiências Profissionais já vividas, sua formação acadêmica e dados básicos de residência;</w:t>
       </w:r>
     </w:p>
     <w:p>
@@ -131,11 +156,13 @@
           <w:ilvl w:val="0"/>
           <w:numId w:val="1"/>
         </w:numPr>
-        <w:spacing w:after="160" w:line="256" w:lineRule="auto"/>
-        <w:jc w:val="both"/>
-      </w:pPr>
-      <w:r>
-        <w:t>Deverá existir uma funcionalidade para o candidato anexar uma foto ao currículo;</w:t>
+        <w:spacing w:lineRule="auto" w:line="254" w:before="0" w:after="160"/>
+        <w:jc w:val="both"/>
+        <w:rPr/>
+      </w:pPr>
+      <w:r>
+        <w:rPr/>
+        <w:t>Deverá existir uma funcionalidade para o candidato visualizar todos os processos seletivos que ele já participou e o parecer deste processo seletivo por parte do recrutador;</w:t>
       </w:r>
     </w:p>
     <w:p>
@@ -145,14 +172,13 @@
           <w:ilvl w:val="0"/>
           <w:numId w:val="1"/>
         </w:numPr>
-        <w:spacing w:after="160" w:line="256" w:lineRule="auto"/>
-        <w:jc w:val="both"/>
-      </w:pPr>
-      <w:r>
-        <w:t>Deverá existir uma funcionalidad</w:t>
-      </w:r>
-      <w:r>
-        <w:t>e para o candidato enviar um PDF, como currículo profissional;</w:t>
+        <w:spacing w:lineRule="auto" w:line="254" w:before="0" w:after="160"/>
+        <w:jc w:val="both"/>
+        <w:rPr/>
+      </w:pPr>
+      <w:r>
+        <w:rPr/>
+        <w:t>Deverá conter uma área administrativa, para que os recrutadores efetuem administração dos registros;</w:t>
       </w:r>
     </w:p>
     <w:p>
@@ -162,11 +188,13 @@
           <w:ilvl w:val="0"/>
           <w:numId w:val="1"/>
         </w:numPr>
-        <w:spacing w:after="160" w:line="256" w:lineRule="auto"/>
-        <w:jc w:val="both"/>
-      </w:pPr>
-      <w:r>
-        <w:t>Deverá existir uma funcionalidade para o candidato visualizar todos os processos seletivos que ele já participou e o parecer deste processo seletivo por parte do recrutador;</w:t>
+        <w:spacing w:lineRule="auto" w:line="254" w:before="0" w:after="160"/>
+        <w:jc w:val="both"/>
+        <w:rPr/>
+      </w:pPr>
+      <w:r>
+        <w:rPr/>
+        <w:t>Deverá conter na área administrativa a possibilidade de cadastrar novas vagas para ser exibida no portal;</w:t>
       </w:r>
     </w:p>
     <w:p>
@@ -176,14 +204,13 @@
           <w:ilvl w:val="0"/>
           <w:numId w:val="1"/>
         </w:numPr>
-        <w:spacing w:after="160" w:line="256" w:lineRule="auto"/>
-        <w:jc w:val="both"/>
-      </w:pPr>
-      <w:r>
-        <w:t>Deverá conter uma á</w:t>
-      </w:r>
-      <w:r>
-        <w:t>rea administrativa, para que os recrutadores efetuem administração dos registros;</w:t>
+        <w:spacing w:lineRule="auto" w:line="254" w:before="0" w:after="160"/>
+        <w:jc w:val="both"/>
+        <w:rPr/>
+      </w:pPr>
+      <w:r>
+        <w:rPr/>
+        <w:t>Deverá conter para o recrutador os candidatos que se candidataram as vagas;</w:t>
       </w:r>
     </w:p>
     <w:p>
@@ -193,11 +220,13 @@
           <w:ilvl w:val="0"/>
           <w:numId w:val="1"/>
         </w:numPr>
-        <w:spacing w:after="160" w:line="256" w:lineRule="auto"/>
-        <w:jc w:val="both"/>
-      </w:pPr>
-      <w:r>
-        <w:t>Deverá conter na área administrativa a possibilidade de cadastrar novas vagas para ser exibida no portal;</w:t>
+        <w:spacing w:lineRule="auto" w:line="254" w:before="0" w:after="160"/>
+        <w:jc w:val="both"/>
+        <w:rPr/>
+      </w:pPr>
+      <w:r>
+        <w:rPr/>
+        <w:t>Deverá existir um local para visualizar todos os currículos já cadastrados  no sistema;</w:t>
       </w:r>
     </w:p>
     <w:p>
@@ -207,14 +236,13 @@
           <w:ilvl w:val="0"/>
           <w:numId w:val="1"/>
         </w:numPr>
-        <w:spacing w:after="160" w:line="256" w:lineRule="auto"/>
-        <w:jc w:val="both"/>
-      </w:pPr>
-      <w:r>
-        <w:t>Deverá conter para o recrutador os candidatos que se candidataram as</w:t>
-      </w:r>
-      <w:r>
-        <w:t xml:space="preserve"> vagas;</w:t>
+        <w:spacing w:lineRule="auto" w:line="254" w:before="0" w:after="160"/>
+        <w:jc w:val="both"/>
+        <w:rPr/>
+      </w:pPr>
+      <w:r>
+        <w:rPr/>
+        <w:t>Deverá possibilitar dos recrutadores administrarem o cadastro de novos recrutadores;</w:t>
       </w:r>
     </w:p>
     <w:p>
@@ -224,11 +252,13 @@
           <w:ilvl w:val="0"/>
           <w:numId w:val="1"/>
         </w:numPr>
-        <w:spacing w:after="160" w:line="256" w:lineRule="auto"/>
-        <w:jc w:val="both"/>
-      </w:pPr>
-      <w:r>
-        <w:t>Deverá existir um local para visualizar todos os currículos já cadastrados  no sistema;</w:t>
+        <w:spacing w:lineRule="auto" w:line="254" w:before="0" w:after="160"/>
+        <w:jc w:val="both"/>
+        <w:rPr/>
+      </w:pPr>
+      <w:r>
+        <w:rPr/>
+        <w:t>Deverá possibilitar para os recrutadores realizarem o cadastro de novas cidades a serem utilizadas no sistema;</w:t>
       </w:r>
     </w:p>
     <w:p>
@@ -238,11 +268,13 @@
           <w:ilvl w:val="0"/>
           <w:numId w:val="1"/>
         </w:numPr>
-        <w:spacing w:after="160" w:line="256" w:lineRule="auto"/>
-        <w:jc w:val="both"/>
-      </w:pPr>
-      <w:r>
-        <w:t>Deverá possibilitar dos recrutadores administrarem o cadastro de novos recrutadores;</w:t>
+        <w:spacing w:lineRule="auto" w:line="254" w:before="0" w:after="160"/>
+        <w:jc w:val="both"/>
+        <w:rPr/>
+      </w:pPr>
+      <w:r>
+        <w:rPr/>
+        <w:t>Deverá possibilitar manter um cadastro de cargos a serem utilizados no sistema;</w:t>
       </w:r>
     </w:p>
     <w:p>
@@ -252,14 +284,13 @@
           <w:ilvl w:val="0"/>
           <w:numId w:val="1"/>
         </w:numPr>
-        <w:spacing w:after="160" w:line="256" w:lineRule="auto"/>
-        <w:jc w:val="both"/>
-      </w:pPr>
-      <w:r>
-        <w:t xml:space="preserve">Deverá possibilitar para os recrutadores realizarem o cadastro de novas </w:t>
-      </w:r>
-      <w:r>
-        <w:t>cidades a serem utilizadas no sistema;</w:t>
+        <w:spacing w:lineRule="auto" w:line="254" w:before="0" w:after="160"/>
+        <w:jc w:val="both"/>
+        <w:rPr/>
+      </w:pPr>
+      <w:r>
+        <w:rPr/>
+        <w:t>Deverá possibilitar manter um cadastro de instituições (escolhas, universidades, cursos livres) a serem utilizados no sistema;</w:t>
       </w:r>
     </w:p>
     <w:p>
@@ -269,11 +300,13 @@
           <w:ilvl w:val="0"/>
           <w:numId w:val="1"/>
         </w:numPr>
-        <w:spacing w:after="160" w:line="256" w:lineRule="auto"/>
-        <w:jc w:val="both"/>
-      </w:pPr>
-      <w:r>
-        <w:t>Deverá possibilitar manter um cadastro de cargos a serem utilizados no sistema;</w:t>
+        <w:spacing w:lineRule="auto" w:line="254" w:before="0" w:after="160"/>
+        <w:jc w:val="both"/>
+        <w:rPr/>
+      </w:pPr>
+      <w:r>
+        <w:rPr/>
+        <w:t>Deverá possibilitar manter um cadastro de cursos a serem utilizados no sistema. Estes deverão ser classificados em níveis de escolaridade;</w:t>
       </w:r>
     </w:p>
     <w:p>
@@ -283,41 +316,12 @@
           <w:ilvl w:val="0"/>
           <w:numId w:val="1"/>
         </w:numPr>
-        <w:spacing w:after="160" w:line="256" w:lineRule="auto"/>
-        <w:jc w:val="both"/>
-      </w:pPr>
-      <w:r>
-        <w:t>Deverá possibilitar manter um cadastro de instituições (escolhas, universidades, cursos livres) a serem utilizados no sistema;</w:t>
-      </w:r>
-    </w:p>
-    <w:p>
-      <w:pPr>
-        <w:pStyle w:val="Standard"/>
-        <w:numPr>
-          <w:ilvl w:val="0"/>
-          <w:numId w:val="1"/>
-        </w:numPr>
-        <w:spacing w:after="160" w:line="256" w:lineRule="auto"/>
-        <w:jc w:val="both"/>
-      </w:pPr>
-      <w:r>
-        <w:t>Deverá pos</w:t>
-      </w:r>
-      <w:r>
-        <w:t>sibilitar manter um cadastro de cursos a serem utilizados no sistema. Estes deverão ser classificados em níveis de escolaridade;</w:t>
-      </w:r>
-    </w:p>
-    <w:p>
-      <w:pPr>
-        <w:pStyle w:val="Standard"/>
-        <w:numPr>
-          <w:ilvl w:val="0"/>
-          <w:numId w:val="1"/>
-        </w:numPr>
-        <w:spacing w:after="160" w:line="256" w:lineRule="auto"/>
-        <w:jc w:val="both"/>
-      </w:pPr>
-      <w:r>
+        <w:spacing w:lineRule="auto" w:line="254" w:before="0" w:after="160"/>
+        <w:jc w:val="both"/>
+        <w:rPr/>
+      </w:pPr>
+      <w:r>
+        <w:rPr/>
         <w:t>Deverá possibilitar para que o recrutador diga que um candidato foi admitido ou se dê um parecer para o mesmo;</w:t>
       </w:r>
     </w:p>
@@ -325,54 +329,56 @@
       <w:pPr>
         <w:pStyle w:val="Standard"/>
         <w:jc w:val="both"/>
-      </w:pPr>
-    </w:p>
-    <w:p>
-      <w:pPr>
-        <w:pStyle w:val="Standard"/>
-        <w:jc w:val="both"/>
-      </w:pPr>
-    </w:p>
-    <w:p>
-      <w:pPr>
-        <w:pStyle w:val="Standard"/>
-        <w:jc w:val="both"/>
-      </w:pPr>
+        <w:rPr/>
+      </w:pPr>
+      <w:r>
+        <w:rPr/>
+      </w:r>
+    </w:p>
+    <w:p>
+      <w:pPr>
+        <w:pStyle w:val="Standard"/>
+        <w:jc w:val="both"/>
+        <w:rPr/>
+      </w:pPr>
+      <w:r>
+        <w:rPr/>
+      </w:r>
     </w:p>
     <w:p>
       <w:pPr>
         <w:pStyle w:val="Standard"/>
         <w:jc w:val="center"/>
+        <w:rPr>
+          <w:b/>
+          <w:b/>
+          <w:bCs/>
+        </w:rPr>
+      </w:pPr>
+      <w:r>
         <w:rPr>
           <w:b/>
           <w:bCs/>
         </w:rPr>
+        <w:t>Requisitos não-funcionais</w:t>
+      </w:r>
+    </w:p>
+    <w:p>
+      <w:pPr>
+        <w:pStyle w:val="Standard"/>
+        <w:jc w:val="center"/>
+        <w:rPr>
+          <w:b/>
+          <w:b/>
+          <w:bCs/>
+        </w:rPr>
       </w:pPr>
       <w:r>
         <w:rPr>
           <w:b/>
           <w:bCs/>
         </w:rPr>
-        <w:lastRenderedPageBreak/>
-        <w:t>Requisitos nã</w:t>
-      </w:r>
-      <w:r>
-        <w:rPr>
-          <w:b/>
-          <w:bCs/>
-        </w:rPr>
-        <w:t>o-funcionais</w:t>
-      </w:r>
-    </w:p>
-    <w:p>
-      <w:pPr>
-        <w:pStyle w:val="Standard"/>
-        <w:jc w:val="center"/>
-        <w:rPr>
-          <w:b/>
-          <w:bCs/>
-        </w:rPr>
-      </w:pPr>
+      </w:r>
     </w:p>
     <w:p>
       <w:pPr>
@@ -382,8 +388,10 @@
           <w:numId w:val="2"/>
         </w:numPr>
         <w:jc w:val="both"/>
-      </w:pPr>
-      <w:r>
+        <w:rPr/>
+      </w:pPr>
+      <w:r>
+        <w:rPr/>
         <w:t>Será desenvolvido para ambiente WEB;</w:t>
       </w:r>
     </w:p>
@@ -395,8 +403,10 @@
           <w:numId w:val="2"/>
         </w:numPr>
         <w:jc w:val="both"/>
-      </w:pPr>
-      <w:r>
+        <w:rPr/>
+      </w:pPr>
+      <w:r>
+        <w:rPr/>
         <w:t>Será utilizado o banco de dados PostGresSQL;</w:t>
       </w:r>
     </w:p>
@@ -408,41 +418,39 @@
           <w:numId w:val="2"/>
         </w:numPr>
         <w:jc w:val="both"/>
-      </w:pPr>
-      <w:r>
+        <w:rPr/>
+      </w:pPr>
+      <w:r>
+        <w:rPr/>
         <w:t>Será utilizado o framework boostrap 3;</w:t>
       </w:r>
     </w:p>
     <w:p>
       <w:pPr>
         <w:pStyle w:val="Standard"/>
-        <w:numPr>
-          <w:ilvl w:val="0"/>
-          <w:numId w:val="2"/>
-        </w:numPr>
-        <w:jc w:val="both"/>
-      </w:pPr>
-      <w:r>
-        <w:t>Será utilizado o framework jQuery;</w:t>
-      </w:r>
-    </w:p>
-    <w:p>
-      <w:pPr>
-        <w:pStyle w:val="Standard"/>
-        <w:jc w:val="both"/>
-      </w:pPr>
-    </w:p>
-    <w:p>
-      <w:pPr>
-        <w:pStyle w:val="Standard"/>
-        <w:jc w:val="both"/>
-      </w:pPr>
+        <w:jc w:val="both"/>
+        <w:rPr/>
+      </w:pPr>
+      <w:r>
+        <w:rPr/>
+      </w:r>
+    </w:p>
+    <w:p>
+      <w:pPr>
+        <w:pStyle w:val="Standard"/>
+        <w:jc w:val="both"/>
+        <w:rPr/>
+      </w:pPr>
+      <w:r>
+        <w:rPr/>
+      </w:r>
     </w:p>
     <w:p>
       <w:pPr>
         <w:pStyle w:val="Standard"/>
         <w:jc w:val="center"/>
         <w:rPr>
+          <w:b/>
           <w:b/>
           <w:bCs/>
         </w:rPr>
@@ -461,31 +469,30 @@
         <w:jc w:val="center"/>
         <w:rPr>
           <w:b/>
+          <w:b/>
           <w:bCs/>
         </w:rPr>
       </w:pPr>
-    </w:p>
-    <w:p>
-      <w:pPr>
-        <w:pStyle w:val="Standard"/>
-        <w:jc w:val="center"/>
+      <w:r>
         <w:rPr>
           <w:b/>
           <w:bCs/>
         </w:rPr>
-      </w:pPr>
-      <w:r>
-        <w:rPr>
-          <w:b/>
-          <w:bCs/>
-          <w:noProof/>
-          <w:lang w:eastAsia="pt-BR" w:bidi="ar-SA"/>
-        </w:rPr>
+      </w:r>
+    </w:p>
+    <w:p>
+      <w:pPr>
+        <w:pStyle w:val="Standard"/>
+        <w:jc w:val="center"/>
+        <w:rPr/>
+      </w:pPr>
+      <w:r>
+        <w:rPr/>
         <w:drawing>
-          <wp:inline distT="0" distB="0" distL="0" distR="0">
+          <wp:inline distT="0" distB="3810" distL="0" distR="0">
             <wp:extent cx="6120130" cy="4530090"/>
-            <wp:effectExtent l="0" t="0" r="0" b="3810"/>
-            <wp:docPr id="2" name="Picture 2"/>
+            <wp:effectExtent l="0" t="0" r="0" b="0"/>
+            <wp:docPr id="1" name="Picture 2" descr=""/>
             <wp:cNvGraphicFramePr>
               <a:graphicFrameLocks xmlns:a="http://schemas.openxmlformats.org/drawingml/2006/main" noChangeAspect="1"/>
             </wp:cNvGraphicFramePr>
@@ -493,22 +500,18 @@
               <a:graphicData uri="http://schemas.openxmlformats.org/drawingml/2006/picture">
                 <pic:pic xmlns:pic="http://schemas.openxmlformats.org/drawingml/2006/picture">
                   <pic:nvPicPr>
-                    <pic:cNvPr id="2" name="modeloER.png"/>
-                    <pic:cNvPicPr/>
+                    <pic:cNvPr id="1" name="Picture 2" descr=""/>
+                    <pic:cNvPicPr>
+                      <a:picLocks noChangeAspect="1" noChangeArrowheads="1"/>
+                    </pic:cNvPicPr>
                   </pic:nvPicPr>
                   <pic:blipFill>
-                    <a:blip r:embed="rId7">
-                      <a:extLst>
-                        <a:ext uri="{28A0092B-C50C-407E-A947-70E740481C1C}">
-                          <a14:useLocalDpi xmlns:a14="http://schemas.microsoft.com/office/drawing/2010/main" val="0"/>
-                        </a:ext>
-                      </a:extLst>
-                    </a:blip>
+                    <a:blip r:embed="rId2"/>
                     <a:stretch>
                       <a:fillRect/>
                     </a:stretch>
                   </pic:blipFill>
-                  <pic:spPr>
+                  <pic:spPr bwMode="auto">
                     <a:xfrm>
                       <a:off x="0" y="0"/>
                       <a:ext cx="6120130" cy="4530090"/>
@@ -523,77 +526,37 @@
           </wp:inline>
         </w:drawing>
       </w:r>
-      <w:bookmarkStart w:id="0" w:name="_GoBack"/>
-      <w:bookmarkEnd w:id="0"/>
     </w:p>
     <w:sectPr>
+      <w:type w:val="nextPage"/>
       <w:pgSz w:w="11906" w:h="16838"/>
-      <w:pgMar w:top="1134" w:right="1134" w:bottom="1134" w:left="1134" w:header="720" w:footer="720" w:gutter="0"/>
-      <w:cols w:space="720"/>
+      <w:pgMar w:left="1134" w:right="1134" w:header="0" w:top="1134" w:footer="0" w:bottom="1134" w:gutter="0"/>
+      <w:pgNumType w:fmt="decimal"/>
+      <w:formProt w:val="false"/>
+      <w:textDirection w:val="lrTb"/>
+      <w:docGrid w:type="default" w:linePitch="240" w:charSpace="4294961151"/>
     </w:sectPr>
   </w:body>
 </w:document>
 </file>
 
-<file path=word/endnotes.xml><?xml version="1.0" encoding="utf-8"?>
-<w:endnotes xmlns:wpc="http://schemas.microsoft.com/office/word/2010/wordprocessingCanvas" xmlns:mc="http://schemas.openxmlformats.org/markup-compatibility/2006" xmlns:o="urn:schemas-microsoft-com:office:office" xmlns:r="http://schemas.openxmlformats.org/officeDocument/2006/relationships" xmlns:m="http://schemas.openxmlformats.org/officeDocument/2006/math" xmlns:v="urn:schemas-microsoft-com:vml" xmlns:wp14="http://schemas.microsoft.com/office/word/2010/wordprocessingDrawing" xmlns:wp="http://schemas.openxmlformats.org/drawingml/2006/wordprocessingDrawing" xmlns:w10="urn:schemas-microsoft-com:office:word" xmlns:w="http://schemas.openxmlformats.org/wordprocessingml/2006/main" xmlns:w14="http://schemas.microsoft.com/office/word/2010/wordml" xmlns:w15="http://schemas.microsoft.com/office/word/2012/wordml" xmlns:wpg="http://schemas.microsoft.com/office/word/2010/wordprocessingGroup" xmlns:wpi="http://schemas.microsoft.com/office/word/2010/wordprocessingInk" xmlns:wne="http://schemas.microsoft.com/office/word/2006/wordml" xmlns:wps="http://schemas.microsoft.com/office/word/2010/wordprocessingShape" mc:Ignorable="w14 w15 wp14">
-  <w:endnote w:type="separator" w:id="-1">
-    <w:p>
-      <w:r>
-        <w:separator/>
-      </w:r>
-    </w:p>
-  </w:endnote>
-  <w:endnote w:type="continuationSeparator" w:id="0">
-    <w:p>
-      <w:r>
-        <w:continuationSeparator/>
-      </w:r>
-    </w:p>
-  </w:endnote>
-</w:endnotes>
-</file>
-
-<file path=word/footnotes.xml><?xml version="1.0" encoding="utf-8"?>
-<w:footnotes xmlns:wpc="http://schemas.microsoft.com/office/word/2010/wordprocessingCanvas" xmlns:mc="http://schemas.openxmlformats.org/markup-compatibility/2006" xmlns:o="urn:schemas-microsoft-com:office:office" xmlns:r="http://schemas.openxmlformats.org/officeDocument/2006/relationships" xmlns:m="http://schemas.openxmlformats.org/officeDocument/2006/math" xmlns:v="urn:schemas-microsoft-com:vml" xmlns:wp14="http://schemas.microsoft.com/office/word/2010/wordprocessingDrawing" xmlns:wp="http://schemas.openxmlformats.org/drawingml/2006/wordprocessingDrawing" xmlns:w10="urn:schemas-microsoft-com:office:word" xmlns:w="http://schemas.openxmlformats.org/wordprocessingml/2006/main" xmlns:w14="http://schemas.microsoft.com/office/word/2010/wordml" xmlns:w15="http://schemas.microsoft.com/office/word/2012/wordml" xmlns:wpg="http://schemas.microsoft.com/office/word/2010/wordprocessingGroup" xmlns:wpi="http://schemas.microsoft.com/office/word/2010/wordprocessingInk" xmlns:wne="http://schemas.microsoft.com/office/word/2006/wordml" xmlns:wps="http://schemas.microsoft.com/office/word/2010/wordprocessingShape" mc:Ignorable="w14 w15 wp14">
-  <w:footnote w:type="separator" w:id="-1">
-    <w:p>
-      <w:r>
-        <w:rPr>
-          <w:color w:val="000000"/>
-        </w:rPr>
-        <w:separator/>
-      </w:r>
-    </w:p>
-  </w:footnote>
-  <w:footnote w:type="continuationSeparator" w:id="0">
-    <w:p>
-      <w:r>
-        <w:continuationSeparator/>
-      </w:r>
-    </w:p>
-  </w:footnote>
-</w:footnotes>
-</file>
-
 <file path=word/numbering.xml><?xml version="1.0" encoding="utf-8"?>
-<w:numbering xmlns:wpc="http://schemas.microsoft.com/office/word/2010/wordprocessingCanvas" xmlns:mc="http://schemas.openxmlformats.org/markup-compatibility/2006" xmlns:o="urn:schemas-microsoft-com:office:office" xmlns:r="http://schemas.openxmlformats.org/officeDocument/2006/relationships" xmlns:m="http://schemas.openxmlformats.org/officeDocument/2006/math" xmlns:v="urn:schemas-microsoft-com:vml" xmlns:wp14="http://schemas.microsoft.com/office/word/2010/wordprocessingDrawing" xmlns:wp="http://schemas.openxmlformats.org/drawingml/2006/wordprocessingDrawing" xmlns:w10="urn:schemas-microsoft-com:office:word" xmlns:w="http://schemas.openxmlformats.org/wordprocessingml/2006/main" xmlns:w14="http://schemas.microsoft.com/office/word/2010/wordml" xmlns:w15="http://schemas.microsoft.com/office/word/2012/wordml" xmlns:wpg="http://schemas.microsoft.com/office/word/2010/wordprocessingGroup" xmlns:wpi="http://schemas.microsoft.com/office/word/2010/wordprocessingInk" xmlns:wne="http://schemas.microsoft.com/office/word/2006/wordml" xmlns:wps="http://schemas.microsoft.com/office/word/2010/wordprocessingShape" mc:Ignorable="w14 w15 wp14">
-  <w:abstractNum w:abstractNumId="0">
-    <w:nsid w:val="6C7D446D"/>
-    <w:multiLevelType w:val="multilevel"/>
-    <w:tmpl w:val="B8B0CFEA"/>
+<w:numbering xmlns:w="http://schemas.openxmlformats.org/wordprocessingml/2006/main" xmlns:o="urn:schemas-microsoft-com:office:office" xmlns:r="http://schemas.openxmlformats.org/officeDocument/2006/relationships" xmlns:v="urn:schemas-microsoft-com:vml">
+  <w:abstractNum w:abstractNumId="1">
     <w:lvl w:ilvl="0">
+      <w:start w:val="1"/>
       <w:numFmt w:val="bullet"/>
-      <w:lvlText w:val="•"/>
+      <w:lvlText w:val=""/>
       <w:lvlJc w:val="left"/>
       <w:pPr>
         <w:ind w:left="720" w:hanging="360"/>
       </w:pPr>
       <w:rPr>
-        <w:rFonts w:ascii="OpenSymbol" w:eastAsia="OpenSymbol" w:hAnsi="OpenSymbol" w:cs="OpenSymbol"/>
+        <w:rFonts w:ascii="Symbol" w:hAnsi="Symbol" w:cs="Symbol" w:hint="default"/>
       </w:rPr>
     </w:lvl>
     <w:lvl w:ilvl="1">
+      <w:start w:val="1"/>
       <w:numFmt w:val="bullet"/>
       <w:lvlText w:val="◦"/>
       <w:lvlJc w:val="left"/>
@@ -601,10 +564,12 @@
         <w:ind w:left="1080" w:hanging="360"/>
       </w:pPr>
       <w:rPr>
-        <w:rFonts w:ascii="OpenSymbol" w:eastAsia="OpenSymbol" w:hAnsi="OpenSymbol" w:cs="OpenSymbol"/>
+        <w:rFonts w:ascii="OpenSymbol" w:hAnsi="OpenSymbol" w:cs="OpenSymbol" w:hint="default"/>
+        <w:rFonts w:cs="OpenSymbol"/>
       </w:rPr>
     </w:lvl>
     <w:lvl w:ilvl="2">
+      <w:start w:val="1"/>
       <w:numFmt w:val="bullet"/>
       <w:lvlText w:val="▪"/>
       <w:lvlJc w:val="left"/>
@@ -612,21 +577,25 @@
         <w:ind w:left="1440" w:hanging="360"/>
       </w:pPr>
       <w:rPr>
-        <w:rFonts w:ascii="OpenSymbol" w:eastAsia="OpenSymbol" w:hAnsi="OpenSymbol" w:cs="OpenSymbol"/>
+        <w:rFonts w:ascii="OpenSymbol" w:hAnsi="OpenSymbol" w:cs="OpenSymbol" w:hint="default"/>
+        <w:rFonts w:cs="OpenSymbol"/>
       </w:rPr>
     </w:lvl>
     <w:lvl w:ilvl="3">
+      <w:start w:val="1"/>
       <w:numFmt w:val="bullet"/>
-      <w:lvlText w:val="•"/>
+      <w:lvlText w:val=""/>
       <w:lvlJc w:val="left"/>
       <w:pPr>
         <w:ind w:left="1800" w:hanging="360"/>
       </w:pPr>
       <w:rPr>
-        <w:rFonts w:ascii="OpenSymbol" w:eastAsia="OpenSymbol" w:hAnsi="OpenSymbol" w:cs="OpenSymbol"/>
+        <w:rFonts w:ascii="Symbol" w:hAnsi="Symbol" w:cs="Symbol" w:hint="default"/>
+        <w:rFonts w:cs="OpenSymbol"/>
       </w:rPr>
     </w:lvl>
     <w:lvl w:ilvl="4">
+      <w:start w:val="1"/>
       <w:numFmt w:val="bullet"/>
       <w:lvlText w:val="◦"/>
       <w:lvlJc w:val="left"/>
@@ -634,10 +603,12 @@
         <w:ind w:left="2160" w:hanging="360"/>
       </w:pPr>
       <w:rPr>
-        <w:rFonts w:ascii="OpenSymbol" w:eastAsia="OpenSymbol" w:hAnsi="OpenSymbol" w:cs="OpenSymbol"/>
+        <w:rFonts w:ascii="OpenSymbol" w:hAnsi="OpenSymbol" w:cs="OpenSymbol" w:hint="default"/>
+        <w:rFonts w:cs="OpenSymbol"/>
       </w:rPr>
     </w:lvl>
     <w:lvl w:ilvl="5">
+      <w:start w:val="1"/>
       <w:numFmt w:val="bullet"/>
       <w:lvlText w:val="▪"/>
       <w:lvlJc w:val="left"/>
@@ -645,21 +616,25 @@
         <w:ind w:left="2520" w:hanging="360"/>
       </w:pPr>
       <w:rPr>
-        <w:rFonts w:ascii="OpenSymbol" w:eastAsia="OpenSymbol" w:hAnsi="OpenSymbol" w:cs="OpenSymbol"/>
+        <w:rFonts w:ascii="OpenSymbol" w:hAnsi="OpenSymbol" w:cs="OpenSymbol" w:hint="default"/>
+        <w:rFonts w:cs="OpenSymbol"/>
       </w:rPr>
     </w:lvl>
     <w:lvl w:ilvl="6">
+      <w:start w:val="1"/>
       <w:numFmt w:val="bullet"/>
-      <w:lvlText w:val="•"/>
+      <w:lvlText w:val=""/>
       <w:lvlJc w:val="left"/>
       <w:pPr>
         <w:ind w:left="2880" w:hanging="360"/>
       </w:pPr>
       <w:rPr>
-        <w:rFonts w:ascii="OpenSymbol" w:eastAsia="OpenSymbol" w:hAnsi="OpenSymbol" w:cs="OpenSymbol"/>
+        <w:rFonts w:ascii="Symbol" w:hAnsi="Symbol" w:cs="Symbol" w:hint="default"/>
+        <w:rFonts w:cs="OpenSymbol"/>
       </w:rPr>
     </w:lvl>
     <w:lvl w:ilvl="7">
+      <w:start w:val="1"/>
       <w:numFmt w:val="bullet"/>
       <w:lvlText w:val="◦"/>
       <w:lvlJc w:val="left"/>
@@ -667,10 +642,12 @@
         <w:ind w:left="3240" w:hanging="360"/>
       </w:pPr>
       <w:rPr>
-        <w:rFonts w:ascii="OpenSymbol" w:eastAsia="OpenSymbol" w:hAnsi="OpenSymbol" w:cs="OpenSymbol"/>
+        <w:rFonts w:ascii="OpenSymbol" w:hAnsi="OpenSymbol" w:cs="OpenSymbol" w:hint="default"/>
+        <w:rFonts w:cs="OpenSymbol"/>
       </w:rPr>
     </w:lvl>
     <w:lvl w:ilvl="8">
+      <w:start w:val="1"/>
       <w:numFmt w:val="bullet"/>
       <w:lvlText w:val="▪"/>
       <w:lvlJc w:val="left"/>
@@ -678,14 +655,12 @@
         <w:ind w:left="3600" w:hanging="360"/>
       </w:pPr>
       <w:rPr>
-        <w:rFonts w:ascii="OpenSymbol" w:eastAsia="OpenSymbol" w:hAnsi="OpenSymbol" w:cs="OpenSymbol"/>
+        <w:rFonts w:ascii="OpenSymbol" w:hAnsi="OpenSymbol" w:cs="OpenSymbol" w:hint="default"/>
+        <w:rFonts w:cs="OpenSymbol"/>
       </w:rPr>
     </w:lvl>
   </w:abstractNum>
-  <w:abstractNum w:abstractNumId="1">
-    <w:nsid w:val="6F956CA1"/>
-    <w:multiLevelType w:val="multilevel"/>
-    <w:tmpl w:val="354ABF46"/>
+  <w:abstractNum w:abstractNumId="2">
     <w:lvl w:ilvl="0">
       <w:numFmt w:val="bullet"/>
       <w:lvlText w:val=""/>
@@ -694,10 +669,12 @@
         <w:ind w:left="720" w:hanging="360"/>
       </w:pPr>
       <w:rPr>
-        <w:rFonts w:ascii="Symbol" w:hAnsi="Symbol"/>
+        <w:rFonts w:ascii="Symbol" w:hAnsi="Symbol" w:cs="Symbol" w:hint="default"/>
+        <w:rFonts w:cs="OpenSymbol"/>
       </w:rPr>
     </w:lvl>
     <w:lvl w:ilvl="1">
+      <w:start w:val="1"/>
       <w:numFmt w:val="bullet"/>
       <w:lvlText w:val="◦"/>
       <w:lvlJc w:val="left"/>
@@ -705,10 +682,12 @@
         <w:ind w:left="1080" w:hanging="360"/>
       </w:pPr>
       <w:rPr>
-        <w:rFonts w:ascii="OpenSymbol" w:eastAsia="OpenSymbol" w:hAnsi="OpenSymbol" w:cs="OpenSymbol"/>
+        <w:rFonts w:ascii="OpenSymbol" w:hAnsi="OpenSymbol" w:cs="OpenSymbol" w:hint="default"/>
+        <w:rFonts w:cs="OpenSymbol"/>
       </w:rPr>
     </w:lvl>
     <w:lvl w:ilvl="2">
+      <w:start w:val="1"/>
       <w:numFmt w:val="bullet"/>
       <w:lvlText w:val="▪"/>
       <w:lvlJc w:val="left"/>
@@ -716,21 +695,25 @@
         <w:ind w:left="1440" w:hanging="360"/>
       </w:pPr>
       <w:rPr>
-        <w:rFonts w:ascii="OpenSymbol" w:eastAsia="OpenSymbol" w:hAnsi="OpenSymbol" w:cs="OpenSymbol"/>
+        <w:rFonts w:ascii="OpenSymbol" w:hAnsi="OpenSymbol" w:cs="OpenSymbol" w:hint="default"/>
+        <w:rFonts w:cs="OpenSymbol"/>
       </w:rPr>
     </w:lvl>
     <w:lvl w:ilvl="3">
+      <w:start w:val="1"/>
       <w:numFmt w:val="bullet"/>
-      <w:lvlText w:val="•"/>
+      <w:lvlText w:val=""/>
       <w:lvlJc w:val="left"/>
       <w:pPr>
         <w:ind w:left="1800" w:hanging="360"/>
       </w:pPr>
       <w:rPr>
-        <w:rFonts w:ascii="OpenSymbol" w:eastAsia="OpenSymbol" w:hAnsi="OpenSymbol" w:cs="OpenSymbol"/>
+        <w:rFonts w:ascii="Symbol" w:hAnsi="Symbol" w:cs="Symbol" w:hint="default"/>
+        <w:rFonts w:cs="OpenSymbol"/>
       </w:rPr>
     </w:lvl>
     <w:lvl w:ilvl="4">
+      <w:start w:val="1"/>
       <w:numFmt w:val="bullet"/>
       <w:lvlText w:val="◦"/>
       <w:lvlJc w:val="left"/>
@@ -738,10 +721,12 @@
         <w:ind w:left="2160" w:hanging="360"/>
       </w:pPr>
       <w:rPr>
-        <w:rFonts w:ascii="OpenSymbol" w:eastAsia="OpenSymbol" w:hAnsi="OpenSymbol" w:cs="OpenSymbol"/>
+        <w:rFonts w:ascii="OpenSymbol" w:hAnsi="OpenSymbol" w:cs="OpenSymbol" w:hint="default"/>
+        <w:rFonts w:cs="OpenSymbol"/>
       </w:rPr>
     </w:lvl>
     <w:lvl w:ilvl="5">
+      <w:start w:val="1"/>
       <w:numFmt w:val="bullet"/>
       <w:lvlText w:val="▪"/>
       <w:lvlJc w:val="left"/>
@@ -749,21 +734,25 @@
         <w:ind w:left="2520" w:hanging="360"/>
       </w:pPr>
       <w:rPr>
-        <w:rFonts w:ascii="OpenSymbol" w:eastAsia="OpenSymbol" w:hAnsi="OpenSymbol" w:cs="OpenSymbol"/>
+        <w:rFonts w:ascii="OpenSymbol" w:hAnsi="OpenSymbol" w:cs="OpenSymbol" w:hint="default"/>
+        <w:rFonts w:cs="OpenSymbol"/>
       </w:rPr>
     </w:lvl>
     <w:lvl w:ilvl="6">
+      <w:start w:val="1"/>
       <w:numFmt w:val="bullet"/>
-      <w:lvlText w:val="•"/>
+      <w:lvlText w:val=""/>
       <w:lvlJc w:val="left"/>
       <w:pPr>
         <w:ind w:left="2880" w:hanging="360"/>
       </w:pPr>
       <w:rPr>
-        <w:rFonts w:ascii="OpenSymbol" w:eastAsia="OpenSymbol" w:hAnsi="OpenSymbol" w:cs="OpenSymbol"/>
+        <w:rFonts w:ascii="Symbol" w:hAnsi="Symbol" w:cs="Symbol" w:hint="default"/>
+        <w:rFonts w:cs="OpenSymbol"/>
       </w:rPr>
     </w:lvl>
     <w:lvl w:ilvl="7">
+      <w:start w:val="1"/>
       <w:numFmt w:val="bullet"/>
       <w:lvlText w:val="◦"/>
       <w:lvlJc w:val="left"/>
@@ -771,10 +760,12 @@
         <w:ind w:left="3240" w:hanging="360"/>
       </w:pPr>
       <w:rPr>
-        <w:rFonts w:ascii="OpenSymbol" w:eastAsia="OpenSymbol" w:hAnsi="OpenSymbol" w:cs="OpenSymbol"/>
+        <w:rFonts w:ascii="OpenSymbol" w:hAnsi="OpenSymbol" w:cs="OpenSymbol" w:hint="default"/>
+        <w:rFonts w:cs="OpenSymbol"/>
       </w:rPr>
     </w:lvl>
     <w:lvl w:ilvl="8">
+      <w:start w:val="1"/>
       <w:numFmt w:val="bullet"/>
       <w:lvlText w:val="▪"/>
       <w:lvlJc w:val="left"/>
@@ -782,49 +773,168 @@
         <w:ind w:left="3600" w:hanging="360"/>
       </w:pPr>
       <w:rPr>
-        <w:rFonts w:ascii="OpenSymbol" w:eastAsia="OpenSymbol" w:hAnsi="OpenSymbol" w:cs="OpenSymbol"/>
+        <w:rFonts w:ascii="OpenSymbol" w:hAnsi="OpenSymbol" w:cs="OpenSymbol" w:hint="default"/>
+        <w:rFonts w:cs="OpenSymbol"/>
       </w:rPr>
+    </w:lvl>
+  </w:abstractNum>
+  <w:abstractNum w:abstractNumId="3">
+    <w:lvl w:ilvl="0">
+      <w:start w:val="1"/>
+      <w:numFmt w:val="none"/>
+      <w:suff w:val="nothing"/>
+      <w:lvlText w:val=""/>
+      <w:lvlJc w:val="left"/>
+      <w:pPr>
+        <w:tabs>
+          <w:tab w:val="num" w:pos="432"/>
+        </w:tabs>
+        <w:ind w:left="432" w:hanging="432"/>
+      </w:pPr>
+    </w:lvl>
+    <w:lvl w:ilvl="1">
+      <w:start w:val="1"/>
+      <w:numFmt w:val="none"/>
+      <w:suff w:val="nothing"/>
+      <w:lvlText w:val=""/>
+      <w:lvlJc w:val="left"/>
+      <w:pPr>
+        <w:tabs>
+          <w:tab w:val="num" w:pos="576"/>
+        </w:tabs>
+        <w:ind w:left="576" w:hanging="576"/>
+      </w:pPr>
+    </w:lvl>
+    <w:lvl w:ilvl="2">
+      <w:start w:val="1"/>
+      <w:numFmt w:val="none"/>
+      <w:suff w:val="nothing"/>
+      <w:lvlText w:val=""/>
+      <w:lvlJc w:val="left"/>
+      <w:pPr>
+        <w:tabs>
+          <w:tab w:val="num" w:pos="720"/>
+        </w:tabs>
+        <w:ind w:left="720" w:hanging="720"/>
+      </w:pPr>
+    </w:lvl>
+    <w:lvl w:ilvl="3">
+      <w:start w:val="1"/>
+      <w:numFmt w:val="none"/>
+      <w:suff w:val="nothing"/>
+      <w:lvlText w:val=""/>
+      <w:lvlJc w:val="left"/>
+      <w:pPr>
+        <w:tabs>
+          <w:tab w:val="num" w:pos="864"/>
+        </w:tabs>
+        <w:ind w:left="864" w:hanging="864"/>
+      </w:pPr>
+    </w:lvl>
+    <w:lvl w:ilvl="4">
+      <w:start w:val="1"/>
+      <w:numFmt w:val="none"/>
+      <w:suff w:val="nothing"/>
+      <w:lvlText w:val=""/>
+      <w:lvlJc w:val="left"/>
+      <w:pPr>
+        <w:tabs>
+          <w:tab w:val="num" w:pos="1008"/>
+        </w:tabs>
+        <w:ind w:left="1008" w:hanging="1008"/>
+      </w:pPr>
+    </w:lvl>
+    <w:lvl w:ilvl="5">
+      <w:start w:val="1"/>
+      <w:numFmt w:val="none"/>
+      <w:suff w:val="nothing"/>
+      <w:lvlText w:val=""/>
+      <w:lvlJc w:val="left"/>
+      <w:pPr>
+        <w:tabs>
+          <w:tab w:val="num" w:pos="1152"/>
+        </w:tabs>
+        <w:ind w:left="1152" w:hanging="1152"/>
+      </w:pPr>
+    </w:lvl>
+    <w:lvl w:ilvl="6">
+      <w:start w:val="1"/>
+      <w:numFmt w:val="none"/>
+      <w:suff w:val="nothing"/>
+      <w:lvlText w:val=""/>
+      <w:lvlJc w:val="left"/>
+      <w:pPr>
+        <w:tabs>
+          <w:tab w:val="num" w:pos="1296"/>
+        </w:tabs>
+        <w:ind w:left="1296" w:hanging="1296"/>
+      </w:pPr>
+    </w:lvl>
+    <w:lvl w:ilvl="7">
+      <w:start w:val="1"/>
+      <w:numFmt w:val="none"/>
+      <w:suff w:val="nothing"/>
+      <w:lvlText w:val=""/>
+      <w:lvlJc w:val="left"/>
+      <w:pPr>
+        <w:tabs>
+          <w:tab w:val="num" w:pos="1440"/>
+        </w:tabs>
+        <w:ind w:left="1440" w:hanging="1440"/>
+      </w:pPr>
+    </w:lvl>
+    <w:lvl w:ilvl="8">
+      <w:start w:val="1"/>
+      <w:numFmt w:val="none"/>
+      <w:suff w:val="nothing"/>
+      <w:lvlText w:val=""/>
+      <w:lvlJc w:val="left"/>
+      <w:pPr>
+        <w:tabs>
+          <w:tab w:val="num" w:pos="1584"/>
+        </w:tabs>
+        <w:ind w:left="1584" w:hanging="1584"/>
+      </w:pPr>
     </w:lvl>
   </w:abstractNum>
   <w:num w:numId="1">
     <w:abstractNumId w:val="1"/>
   </w:num>
   <w:num w:numId="2">
-    <w:abstractNumId w:val="0"/>
+    <w:abstractNumId w:val="2"/>
+  </w:num>
+  <w:num w:numId="3">
+    <w:abstractNumId w:val="3"/>
   </w:num>
 </w:numbering>
 </file>
 
 <file path=word/styles.xml><?xml version="1.0" encoding="utf-8"?>
-<w:styles xmlns:mc="http://schemas.openxmlformats.org/markup-compatibility/2006" xmlns:r="http://schemas.openxmlformats.org/officeDocument/2006/relationships" xmlns:w="http://schemas.openxmlformats.org/wordprocessingml/2006/main" xmlns:w14="http://schemas.microsoft.com/office/word/2010/wordml" xmlns:w15="http://schemas.microsoft.com/office/word/2012/wordml" mc:Ignorable="w14 w15">
+<w:styles xmlns:w="http://schemas.openxmlformats.org/wordprocessingml/2006/main" xmlns:w14="http://schemas.microsoft.com/office/word/2010/wordml" xmlns:mc="http://schemas.openxmlformats.org/markup-compatibility/2006" mc:Ignorable="w14">
   <w:docDefaults>
     <w:rPrDefault>
       <w:rPr>
-        <w:rFonts w:ascii="Liberation Serif" w:eastAsia="SimSun" w:hAnsi="Liberation Serif" w:cs="Mangal"/>
-        <w:kern w:val="3"/>
+        <w:rFonts w:ascii="Liberation Serif" w:hAnsi="Liberation Serif" w:eastAsia="SimSun" w:cs="Mangal"/>
         <w:sz w:val="24"/>
         <w:szCs w:val="24"/>
         <w:lang w:val="pt-BR" w:eastAsia="zh-CN" w:bidi="hi-IN"/>
       </w:rPr>
     </w:rPrDefault>
     <w:pPrDefault>
-      <w:pPr>
-        <w:autoSpaceDN w:val="0"/>
-        <w:textAlignment w:val="baseline"/>
-      </w:pPr>
+      <w:pPr/>
     </w:pPrDefault>
   </w:docDefaults>
   <w:latentStyles w:defLockedState="0" w:defUIPriority="99" w:defSemiHidden="0" w:defUnhideWhenUsed="0" w:defQFormat="0" w:count="371">
     <w:lsdException w:name="Normal" w:uiPriority="0" w:qFormat="1"/>
     <w:lsdException w:name="heading 1" w:uiPriority="9" w:qFormat="1"/>
-    <w:lsdException w:name="heading 2" w:semiHidden="1" w:uiPriority="9" w:unhideWhenUsed="1" w:qFormat="1"/>
-    <w:lsdException w:name="heading 3" w:semiHidden="1" w:uiPriority="9" w:unhideWhenUsed="1" w:qFormat="1"/>
-    <w:lsdException w:name="heading 4" w:semiHidden="1" w:uiPriority="9" w:unhideWhenUsed="1" w:qFormat="1"/>
-    <w:lsdException w:name="heading 5" w:semiHidden="1" w:uiPriority="9" w:unhideWhenUsed="1" w:qFormat="1"/>
-    <w:lsdException w:name="heading 6" w:semiHidden="1" w:uiPriority="9" w:unhideWhenUsed="1" w:qFormat="1"/>
-    <w:lsdException w:name="heading 7" w:semiHidden="1" w:uiPriority="9" w:unhideWhenUsed="1" w:qFormat="1"/>
-    <w:lsdException w:name="heading 8" w:semiHidden="1" w:uiPriority="9" w:unhideWhenUsed="1" w:qFormat="1"/>
-    <w:lsdException w:name="heading 9" w:semiHidden="1" w:uiPriority="9" w:unhideWhenUsed="1" w:qFormat="1"/>
+    <w:lsdException w:name="heading 2" w:uiPriority="9" w:semiHidden="1" w:unhideWhenUsed="1" w:qFormat="1"/>
+    <w:lsdException w:name="heading 3" w:uiPriority="9" w:semiHidden="1" w:unhideWhenUsed="1" w:qFormat="1"/>
+    <w:lsdException w:name="heading 4" w:uiPriority="9" w:semiHidden="1" w:unhideWhenUsed="1" w:qFormat="1"/>
+    <w:lsdException w:name="heading 5" w:uiPriority="9" w:semiHidden="1" w:unhideWhenUsed="1" w:qFormat="1"/>
+    <w:lsdException w:name="heading 6" w:uiPriority="9" w:semiHidden="1" w:unhideWhenUsed="1" w:qFormat="1"/>
+    <w:lsdException w:name="heading 7" w:uiPriority="9" w:semiHidden="1" w:unhideWhenUsed="1" w:qFormat="1"/>
+    <w:lsdException w:name="heading 8" w:uiPriority="9" w:semiHidden="1" w:unhideWhenUsed="1" w:qFormat="1"/>
+    <w:lsdException w:name="heading 9" w:uiPriority="9" w:semiHidden="1" w:unhideWhenUsed="1" w:qFormat="1"/>
     <w:lsdException w:name="index 1" w:semiHidden="1" w:unhideWhenUsed="1"/>
     <w:lsdException w:name="index 2" w:semiHidden="1" w:unhideWhenUsed="1"/>
     <w:lsdException w:name="index 3" w:semiHidden="1" w:unhideWhenUsed="1"/>
@@ -834,22 +944,22 @@
     <w:lsdException w:name="index 7" w:semiHidden="1" w:unhideWhenUsed="1"/>
     <w:lsdException w:name="index 8" w:semiHidden="1" w:unhideWhenUsed="1"/>
     <w:lsdException w:name="index 9" w:semiHidden="1" w:unhideWhenUsed="1"/>
-    <w:lsdException w:name="toc 1" w:semiHidden="1" w:uiPriority="39" w:unhideWhenUsed="1"/>
-    <w:lsdException w:name="toc 2" w:semiHidden="1" w:uiPriority="39" w:unhideWhenUsed="1"/>
-    <w:lsdException w:name="toc 3" w:semiHidden="1" w:uiPriority="39" w:unhideWhenUsed="1"/>
-    <w:lsdException w:name="toc 4" w:semiHidden="1" w:uiPriority="39" w:unhideWhenUsed="1"/>
-    <w:lsdException w:name="toc 5" w:semiHidden="1" w:uiPriority="39" w:unhideWhenUsed="1"/>
-    <w:lsdException w:name="toc 6" w:semiHidden="1" w:uiPriority="39" w:unhideWhenUsed="1"/>
-    <w:lsdException w:name="toc 7" w:semiHidden="1" w:uiPriority="39" w:unhideWhenUsed="1"/>
-    <w:lsdException w:name="toc 8" w:semiHidden="1" w:uiPriority="39" w:unhideWhenUsed="1"/>
-    <w:lsdException w:name="toc 9" w:semiHidden="1" w:uiPriority="39" w:unhideWhenUsed="1"/>
+    <w:lsdException w:name="toc 1" w:uiPriority="39" w:semiHidden="1" w:unhideWhenUsed="1"/>
+    <w:lsdException w:name="toc 2" w:uiPriority="39" w:semiHidden="1" w:unhideWhenUsed="1"/>
+    <w:lsdException w:name="toc 3" w:uiPriority="39" w:semiHidden="1" w:unhideWhenUsed="1"/>
+    <w:lsdException w:name="toc 4" w:uiPriority="39" w:semiHidden="1" w:unhideWhenUsed="1"/>
+    <w:lsdException w:name="toc 5" w:uiPriority="39" w:semiHidden="1" w:unhideWhenUsed="1"/>
+    <w:lsdException w:name="toc 6" w:uiPriority="39" w:semiHidden="1" w:unhideWhenUsed="1"/>
+    <w:lsdException w:name="toc 7" w:uiPriority="39" w:semiHidden="1" w:unhideWhenUsed="1"/>
+    <w:lsdException w:name="toc 8" w:uiPriority="39" w:semiHidden="1" w:unhideWhenUsed="1"/>
+    <w:lsdException w:name="toc 9" w:uiPriority="39" w:semiHidden="1" w:unhideWhenUsed="1"/>
     <w:lsdException w:name="Normal Indent" w:semiHidden="1" w:unhideWhenUsed="1"/>
     <w:lsdException w:name="footnote text" w:semiHidden="1" w:unhideWhenUsed="1"/>
     <w:lsdException w:name="annotation text" w:semiHidden="1" w:unhideWhenUsed="1"/>
     <w:lsdException w:name="header" w:semiHidden="1" w:unhideWhenUsed="1"/>
     <w:lsdException w:name="footer" w:semiHidden="1" w:unhideWhenUsed="1"/>
     <w:lsdException w:name="index heading" w:semiHidden="1" w:unhideWhenUsed="1"/>
-    <w:lsdException w:name="caption" w:semiHidden="1" w:uiPriority="35" w:unhideWhenUsed="1" w:qFormat="1"/>
+    <w:lsdException w:name="caption" w:uiPriority="35" w:semiHidden="1" w:unhideWhenUsed="1" w:qFormat="1"/>
     <w:lsdException w:name="table of figures" w:semiHidden="1" w:unhideWhenUsed="1"/>
     <w:lsdException w:name="envelope address" w:semiHidden="1" w:unhideWhenUsed="1"/>
     <w:lsdException w:name="envelope return" w:semiHidden="1" w:unhideWhenUsed="1"/>
@@ -880,7 +990,7 @@
     <w:lsdException w:name="Title" w:uiPriority="10" w:qFormat="1"/>
     <w:lsdException w:name="Closing" w:semiHidden="1" w:unhideWhenUsed="1"/>
     <w:lsdException w:name="Signature" w:semiHidden="1" w:unhideWhenUsed="1"/>
-    <w:lsdException w:name="Default Paragraph Font" w:semiHidden="1" w:uiPriority="1" w:unhideWhenUsed="1"/>
+    <w:lsdException w:name="Default Paragraph Font" w:uiPriority="1" w:semiHidden="1" w:unhideWhenUsed="1"/>
     <w:lsdException w:name="Body Text" w:semiHidden="1" w:unhideWhenUsed="1"/>
     <w:lsdException w:name="Body Text Indent" w:semiHidden="1" w:unhideWhenUsed="1"/>
     <w:lsdException w:name="List Continue" w:semiHidden="1" w:unhideWhenUsed="1"/>
@@ -1080,8 +1190,8 @@
     <w:lsdException w:name="Subtle Reference" w:uiPriority="31" w:qFormat="1"/>
     <w:lsdException w:name="Intense Reference" w:uiPriority="32" w:qFormat="1"/>
     <w:lsdException w:name="Book Title" w:uiPriority="33" w:qFormat="1"/>
-    <w:lsdException w:name="Bibliography" w:semiHidden="1" w:uiPriority="37" w:unhideWhenUsed="1"/>
-    <w:lsdException w:name="TOC Heading" w:semiHidden="1" w:uiPriority="39" w:unhideWhenUsed="1" w:qFormat="1"/>
+    <w:lsdException w:name="Bibliography" w:uiPriority="37" w:semiHidden="1" w:unhideWhenUsed="1"/>
+    <w:lsdException w:name="TOC Heading" w:uiPriority="39" w:semiHidden="1" w:unhideWhenUsed="1" w:qFormat="1"/>
     <w:lsdException w:name="Plain Table 1" w:uiPriority="41"/>
     <w:lsdException w:name="Plain Table 2" w:uiPriority="42"/>
     <w:lsdException w:name="Plain Table 3" w:uiPriority="43"/>
@@ -1187,17 +1297,262 @@
     <w:lsdException w:name="List Table 6 Colorful Accent 6" w:uiPriority="51"/>
     <w:lsdException w:name="List Table 7 Colorful Accent 6" w:uiPriority="52"/>
   </w:latentStyles>
-  <w:style w:type="paragraph" w:default="1" w:styleId="Normal">
+  <w:style w:type="paragraph" w:styleId="Normal" w:default="1">
     <w:name w:val="Normal"/>
+    <w:qFormat/>
     <w:pPr>
-      <w:suppressAutoHyphens/>
+      <w:widowControl/>
+      <w:suppressAutoHyphens w:val="true"/>
+      <w:bidi w:val="0"/>
+      <w:jc w:val="left"/>
+      <w:textAlignment w:val="baseline"/>
     </w:pPr>
-  </w:style>
-  <w:style w:type="character" w:default="1" w:styleId="DefaultParagraphFont">
+    <w:rPr>
+      <w:rFonts w:ascii="Liberation Serif" w:hAnsi="Liberation Serif" w:eastAsia="SimSun" w:cs="Mangal"/>
+      <w:color w:val="auto"/>
+      <w:sz w:val="24"/>
+      <w:szCs w:val="24"/>
+      <w:lang w:val="pt-BR" w:eastAsia="zh-CN" w:bidi="hi-IN"/>
+    </w:rPr>
+  </w:style>
+  <w:style w:type="character" w:styleId="DefaultParagraphFont" w:default="1">
     <w:name w:val="Default Paragraph Font"/>
     <w:uiPriority w:val="1"/>
     <w:semiHidden/>
     <w:unhideWhenUsed/>
+    <w:qFormat/>
+    <w:rPr/>
+  </w:style>
+  <w:style w:type="character" w:styleId="Fontepargpadro" w:customStyle="1">
+    <w:name w:val="Fonte parág. padrão"/>
+    <w:qFormat/>
+    <w:rPr/>
+  </w:style>
+  <w:style w:type="character" w:styleId="Marcas" w:customStyle="1">
+    <w:name w:val="Marcas"/>
+    <w:qFormat/>
+    <w:rPr>
+      <w:rFonts w:ascii="OpenSymbol" w:hAnsi="OpenSymbol" w:eastAsia="OpenSymbol" w:cs="OpenSymbol"/>
+    </w:rPr>
+  </w:style>
+  <w:style w:type="character" w:styleId="ListLabel1">
+    <w:name w:val="ListLabel 1"/>
+    <w:qFormat/>
+    <w:rPr>
+      <w:rFonts w:eastAsia="OpenSymbol" w:cs="OpenSymbol"/>
+    </w:rPr>
+  </w:style>
+  <w:style w:type="character" w:styleId="ListLabel2">
+    <w:name w:val="ListLabel 2"/>
+    <w:qFormat/>
+    <w:rPr>
+      <w:rFonts w:eastAsia="OpenSymbol" w:cs="OpenSymbol"/>
+    </w:rPr>
+  </w:style>
+  <w:style w:type="character" w:styleId="ListLabel3">
+    <w:name w:val="ListLabel 3"/>
+    <w:qFormat/>
+    <w:rPr>
+      <w:rFonts w:eastAsia="OpenSymbol" w:cs="OpenSymbol"/>
+    </w:rPr>
+  </w:style>
+  <w:style w:type="character" w:styleId="ListLabel4">
+    <w:name w:val="ListLabel 4"/>
+    <w:qFormat/>
+    <w:rPr>
+      <w:rFonts w:eastAsia="OpenSymbol" w:cs="OpenSymbol"/>
+    </w:rPr>
+  </w:style>
+  <w:style w:type="character" w:styleId="ListLabel5">
+    <w:name w:val="ListLabel 5"/>
+    <w:qFormat/>
+    <w:rPr>
+      <w:rFonts w:eastAsia="OpenSymbol" w:cs="OpenSymbol"/>
+    </w:rPr>
+  </w:style>
+  <w:style w:type="character" w:styleId="ListLabel6">
+    <w:name w:val="ListLabel 6"/>
+    <w:qFormat/>
+    <w:rPr>
+      <w:rFonts w:eastAsia="OpenSymbol" w:cs="OpenSymbol"/>
+    </w:rPr>
+  </w:style>
+  <w:style w:type="character" w:styleId="ListLabel7">
+    <w:name w:val="ListLabel 7"/>
+    <w:qFormat/>
+    <w:rPr>
+      <w:rFonts w:eastAsia="OpenSymbol" w:cs="OpenSymbol"/>
+    </w:rPr>
+  </w:style>
+  <w:style w:type="character" w:styleId="ListLabel8">
+    <w:name w:val="ListLabel 8"/>
+    <w:qFormat/>
+    <w:rPr>
+      <w:rFonts w:eastAsia="OpenSymbol" w:cs="OpenSymbol"/>
+    </w:rPr>
+  </w:style>
+  <w:style w:type="character" w:styleId="ListLabel9">
+    <w:name w:val="ListLabel 9"/>
+    <w:qFormat/>
+    <w:rPr>
+      <w:rFonts w:eastAsia="OpenSymbol" w:cs="OpenSymbol"/>
+    </w:rPr>
+  </w:style>
+  <w:style w:type="character" w:styleId="ListLabel10">
+    <w:name w:val="ListLabel 10"/>
+    <w:qFormat/>
+    <w:rPr>
+      <w:rFonts w:eastAsia="OpenSymbol" w:cs="OpenSymbol"/>
+    </w:rPr>
+  </w:style>
+  <w:style w:type="character" w:styleId="ListLabel11">
+    <w:name w:val="ListLabel 11"/>
+    <w:qFormat/>
+    <w:rPr>
+      <w:rFonts w:eastAsia="OpenSymbol" w:cs="OpenSymbol"/>
+    </w:rPr>
+  </w:style>
+  <w:style w:type="character" w:styleId="ListLabel12">
+    <w:name w:val="ListLabel 12"/>
+    <w:qFormat/>
+    <w:rPr>
+      <w:rFonts w:eastAsia="OpenSymbol" w:cs="OpenSymbol"/>
+    </w:rPr>
+  </w:style>
+  <w:style w:type="character" w:styleId="ListLabel13">
+    <w:name w:val="ListLabel 13"/>
+    <w:qFormat/>
+    <w:rPr>
+      <w:rFonts w:eastAsia="OpenSymbol" w:cs="OpenSymbol"/>
+    </w:rPr>
+  </w:style>
+  <w:style w:type="character" w:styleId="ListLabel14">
+    <w:name w:val="ListLabel 14"/>
+    <w:qFormat/>
+    <w:rPr>
+      <w:rFonts w:eastAsia="OpenSymbol" w:cs="OpenSymbol"/>
+    </w:rPr>
+  </w:style>
+  <w:style w:type="character" w:styleId="ListLabel15">
+    <w:name w:val="ListLabel 15"/>
+    <w:qFormat/>
+    <w:rPr>
+      <w:rFonts w:eastAsia="OpenSymbol" w:cs="OpenSymbol"/>
+    </w:rPr>
+  </w:style>
+  <w:style w:type="character" w:styleId="ListLabel16">
+    <w:name w:val="ListLabel 16"/>
+    <w:qFormat/>
+    <w:rPr>
+      <w:rFonts w:eastAsia="OpenSymbol" w:cs="OpenSymbol"/>
+    </w:rPr>
+  </w:style>
+  <w:style w:type="character" w:styleId="ListLabel17">
+    <w:name w:val="ListLabel 17"/>
+    <w:qFormat/>
+    <w:rPr>
+      <w:rFonts w:eastAsia="OpenSymbol" w:cs="OpenSymbol"/>
+    </w:rPr>
+  </w:style>
+  <w:style w:type="paragraph" w:styleId="Ttulo" w:customStyle="1">
+    <w:name w:val="Título"/>
+    <w:basedOn w:val="Standard"/>
+    <w:next w:val="Corpodetexto"/>
+    <w:qFormat/>
+    <w:pPr>
+      <w:keepNext/>
+      <w:spacing w:before="240" w:after="120"/>
+    </w:pPr>
+    <w:rPr>
+      <w:rFonts w:ascii="Liberation Sans" w:hAnsi="Liberation Sans" w:eastAsia="Microsoft YaHei" w:cs="Liberation Sans"/>
+      <w:sz w:val="28"/>
+      <w:szCs w:val="28"/>
+    </w:rPr>
+  </w:style>
+  <w:style w:type="paragraph" w:styleId="Corpodetexto">
+    <w:name w:val="Body Text"/>
+    <w:basedOn w:val="Normal"/>
+    <w:pPr>
+      <w:spacing w:lineRule="auto" w:line="288" w:before="0" w:after="140"/>
+    </w:pPr>
+    <w:rPr/>
+  </w:style>
+  <w:style w:type="paragraph" w:styleId="Lista">
+    <w:name w:val="List"/>
+    <w:basedOn w:val="Textbody"/>
+    <w:pPr/>
+    <w:rPr/>
+  </w:style>
+  <w:style w:type="paragraph" w:styleId="Legenda">
+    <w:name w:val="Caption"/>
+    <w:basedOn w:val="Normal"/>
+    <w:qFormat/>
+    <w:pPr>
+      <w:suppressLineNumbers/>
+      <w:spacing w:before="120" w:after="120"/>
+    </w:pPr>
+    <w:rPr>
+      <w:rFonts w:cs="FreeSans"/>
+      <w:i/>
+      <w:iCs/>
+      <w:sz w:val="24"/>
+      <w:szCs w:val="24"/>
+    </w:rPr>
+  </w:style>
+  <w:style w:type="paragraph" w:styleId="Ndice" w:customStyle="1">
+    <w:name w:val="Índice"/>
+    <w:basedOn w:val="Standard"/>
+    <w:qFormat/>
+    <w:pPr>
+      <w:suppressLineNumbers/>
+    </w:pPr>
+    <w:rPr/>
+  </w:style>
+  <w:style w:type="paragraph" w:styleId="Standard" w:customStyle="1">
+    <w:name w:val="Standard"/>
+    <w:qFormat/>
+    <w:pPr>
+      <w:widowControl/>
+      <w:suppressAutoHyphens w:val="true"/>
+      <w:bidi w:val="0"/>
+      <w:jc w:val="left"/>
+    </w:pPr>
+    <w:rPr>
+      <w:rFonts w:ascii="Liberation Serif" w:hAnsi="Liberation Serif" w:eastAsia="SimSun" w:cs="Mangal"/>
+      <w:color w:val="auto"/>
+      <w:sz w:val="24"/>
+      <w:szCs w:val="24"/>
+      <w:lang w:val="pt-BR" w:eastAsia="zh-CN" w:bidi="hi-IN"/>
+    </w:rPr>
+  </w:style>
+  <w:style w:type="paragraph" w:styleId="Textbody" w:customStyle="1">
+    <w:name w:val="Text body"/>
+    <w:basedOn w:val="Standard"/>
+    <w:qFormat/>
+    <w:pPr>
+      <w:spacing w:lineRule="auto" w:line="288" w:before="0" w:after="140"/>
+    </w:pPr>
+    <w:rPr/>
+  </w:style>
+  <w:style w:type="paragraph" w:styleId="Caption">
+    <w:name w:val="caption"/>
+    <w:basedOn w:val="Standard"/>
+    <w:qFormat/>
+    <w:pPr>
+      <w:suppressLineNumbers/>
+      <w:spacing w:before="120" w:after="120"/>
+    </w:pPr>
+    <w:rPr>
+      <w:i/>
+      <w:iCs/>
+    </w:rPr>
+  </w:style>
+  <w:style w:type="numbering" w:styleId="NoList" w:default="1">
+    <w:name w:val="No List"/>
+    <w:uiPriority w:val="99"/>
+    <w:semiHidden/>
+    <w:unhideWhenUsed/>
+    <w:qFormat/>
   </w:style>
   <w:style w:type="table" w:default="1" w:styleId="TableNormal">
     <w:name w:val="Normal Table"/>
@@ -1213,71 +1568,6 @@
         <w:right w:w="108" w:type="dxa"/>
       </w:tblCellMar>
     </w:tblPr>
-  </w:style>
-  <w:style w:type="numbering" w:default="1" w:styleId="NoList">
-    <w:name w:val="No List"/>
-    <w:uiPriority w:val="99"/>
-    <w:semiHidden/>
-    <w:unhideWhenUsed/>
-  </w:style>
-  <w:style w:type="paragraph" w:customStyle="1" w:styleId="Standard">
-    <w:name w:val="Standard"/>
-    <w:pPr>
-      <w:suppressAutoHyphens/>
-    </w:pPr>
-  </w:style>
-  <w:style w:type="paragraph" w:customStyle="1" w:styleId="Heading">
-    <w:name w:val="Heading"/>
-    <w:basedOn w:val="Standard"/>
-    <w:next w:val="Textbody"/>
-    <w:pPr>
-      <w:keepNext/>
-      <w:spacing w:before="240" w:after="120"/>
-    </w:pPr>
-    <w:rPr>
-      <w:rFonts w:ascii="Liberation Sans" w:eastAsia="Microsoft YaHei" w:hAnsi="Liberation Sans" w:cs="Liberation Sans"/>
-      <w:sz w:val="28"/>
-      <w:szCs w:val="28"/>
-    </w:rPr>
-  </w:style>
-  <w:style w:type="paragraph" w:customStyle="1" w:styleId="Textbody">
-    <w:name w:val="Text body"/>
-    <w:basedOn w:val="Standard"/>
-    <w:pPr>
-      <w:spacing w:after="140" w:line="288" w:lineRule="auto"/>
-    </w:pPr>
-  </w:style>
-  <w:style w:type="paragraph" w:styleId="List">
-    <w:name w:val="List"/>
-    <w:basedOn w:val="Textbody"/>
-  </w:style>
-  <w:style w:type="paragraph" w:styleId="Caption">
-    <w:name w:val="caption"/>
-    <w:basedOn w:val="Standard"/>
-    <w:pPr>
-      <w:suppressLineNumbers/>
-      <w:spacing w:before="120" w:after="120"/>
-    </w:pPr>
-    <w:rPr>
-      <w:i/>
-      <w:iCs/>
-    </w:rPr>
-  </w:style>
-  <w:style w:type="paragraph" w:customStyle="1" w:styleId="Index">
-    <w:name w:val="Index"/>
-    <w:basedOn w:val="Standard"/>
-    <w:pPr>
-      <w:suppressLineNumbers/>
-    </w:pPr>
-  </w:style>
-  <w:style w:type="character" w:customStyle="1" w:styleId="Fontepargpadro">
-    <w:name w:val="Fonte parág. padrão"/>
-  </w:style>
-  <w:style w:type="character" w:customStyle="1" w:styleId="BulletSymbols">
-    <w:name w:val="Bullet Symbols"/>
-    <w:rPr>
-      <w:rFonts w:ascii="OpenSymbol" w:eastAsia="OpenSymbol" w:hAnsi="OpenSymbol" w:cs="OpenSymbol"/>
-    </w:rPr>
   </w:style>
 </w:styles>
 </file>

</xml_diff>